<commit_message>
learn english points and use them in your daily english speaking wiht colleagues
</commit_message>
<xml_diff>
--- a/English key points.docx
+++ b/English key points.docx
@@ -71,6 +71,8 @@
         <w:t>For instance: choose any one of them</w:t>
       </w:r>
     </w:p>
+    <w:p/>
+    <w:p/>
     <w:p>
       <w:proofErr w:type="gramStart"/>
       <w:r>
@@ -83,6 +85,11 @@
     </w:p>
     <w:p>
       <w:r>
+        <w:t>And there is no doubt and one of them will be chosen.</w:t>
+      </w:r>
+    </w:p>
+    <w:p>
+      <w:r>
         <w:t xml:space="preserve">For </w:t>
       </w:r>
       <w:proofErr w:type="gramStart"/>
@@ -95,15 +102,45 @@
       </w:r>
     </w:p>
     <w:p/>
+    <w:p/>
     <w:p>
       <w:r>
         <w:t>Weather:</w:t>
       </w:r>
+      <w:r>
+        <w:t xml:space="preserve"> when there are doubt in the outcome then use the </w:t>
+      </w:r>
+      <w:proofErr w:type="gramStart"/>
+      <w:r>
+        <w:t>weather .</w:t>
+      </w:r>
+      <w:proofErr w:type="gramEnd"/>
+    </w:p>
+    <w:p>
+      <w:r>
+        <w:t>. it is often use for the direct and indirect question.</w:t>
+      </w:r>
+    </w:p>
+    <w:p>
+      <w:r>
+        <w:t xml:space="preserve">For </w:t>
+      </w:r>
+      <w:proofErr w:type="gramStart"/>
+      <w:r>
+        <w:t>instance ,</w:t>
+      </w:r>
+      <w:proofErr w:type="gramEnd"/>
+      <w:r>
+        <w:t xml:space="preserve"> I am not sure whether to go left or right .</w:t>
+      </w:r>
+    </w:p>
+    <w:p/>
+    <w:p/>
+    <w:p/>
+    <w:p>
       <w:bookmarkStart w:id="0" w:name="_GoBack"/>
       <w:bookmarkEnd w:id="0"/>
     </w:p>
-    <w:p/>
-    <w:p/>
     <w:sectPr>
       <w:pgSz w:w="12240" w:h="15840"/>
       <w:pgMar w:top="1440" w:right="1440" w:bottom="1440" w:left="1440" w:header="720" w:footer="720" w:gutter="0"/>

</xml_diff>